<commit_message>
Update manual for climate libary 5.02
</commit_message>
<xml_diff>
--- a/docs/LANDIS-II Climate Library v5.0 User Guide.docx
+++ b/docs/LANDIS-II Climate Library v5.0 User Guide.docx
@@ -160,7 +160,7 @@
         <w:rPr>
           <w:noProof/>
         </w:rPr>
-        <w:t>September 26, 2024</w:t>
+        <w:t>July 8, 2025</w:t>
       </w:r>
       <w:r>
         <w:rPr>
@@ -4081,6 +4081,90 @@
       </w:pPr>
       <w:bookmarkStart w:id="7" w:name="_Toc173946517"/>
       <w:r>
+        <w:t>Version 5.0</w:t>
+      </w:r>
+      <w:r>
+        <w:t>2</w:t>
+      </w:r>
+      <w:r>
+        <w:t xml:space="preserve"> (</w:t>
+      </w:r>
+      <w:r>
+        <w:t>July</w:t>
+      </w:r>
+      <w:r>
+        <w:t xml:space="preserve"> 202</w:t>
+      </w:r>
+      <w:r>
+        <w:t>5</w:t>
+      </w:r>
+      <w:r>
+        <w:t>)</w:t>
+      </w:r>
+    </w:p>
+    <w:p>
+      <w:pPr>
+        <w:pStyle w:val="textbody"/>
+      </w:pPr>
+      <w:r>
+        <w:t>Added code to make the climate output files optional</w:t>
+      </w:r>
+    </w:p>
+    <w:p>
+      <w:pPr>
+        <w:pStyle w:val="textbody"/>
+      </w:pPr>
+      <w:bookmarkStart w:id="8" w:name="_GoBack"/>
+      <w:r>
+        <w:drawing>
+          <wp:inline distT="0" distB="0" distL="0" distR="0" wp14:anchorId="61284F97" wp14:editId="7EE8DBF5">
+            <wp:extent cx="4893720" cy="1924050"/>
+            <wp:effectExtent l="0" t="0" r="2540" b="0"/>
+            <wp:docPr id="2" name="Picture 2"/>
+            <wp:cNvGraphicFramePr>
+              <a:graphicFrameLocks xmlns:a="http://schemas.openxmlformats.org/drawingml/2006/main" noChangeAspect="1"/>
+            </wp:cNvGraphicFramePr>
+            <a:graphic xmlns:a="http://schemas.openxmlformats.org/drawingml/2006/main">
+              <a:graphicData uri="http://schemas.openxmlformats.org/drawingml/2006/picture">
+                <pic:pic xmlns:pic="http://schemas.openxmlformats.org/drawingml/2006/picture">
+                  <pic:nvPicPr>
+                    <pic:cNvPr id="1" name=""/>
+                    <pic:cNvPicPr/>
+                  </pic:nvPicPr>
+                  <pic:blipFill>
+                    <a:blip r:embed="rId11"/>
+                    <a:stretch>
+                      <a:fillRect/>
+                    </a:stretch>
+                  </pic:blipFill>
+                  <pic:spPr>
+                    <a:xfrm>
+                      <a:off x="0" y="0"/>
+                      <a:ext cx="4911750" cy="1931139"/>
+                    </a:xfrm>
+                    <a:prstGeom prst="rect">
+                      <a:avLst/>
+                    </a:prstGeom>
+                  </pic:spPr>
+                </pic:pic>
+              </a:graphicData>
+            </a:graphic>
+          </wp:inline>
+        </w:drawing>
+      </w:r>
+      <w:bookmarkEnd w:id="8"/>
+    </w:p>
+    <w:p>
+      <w:pPr>
+        <w:pStyle w:val="Heading3"/>
+        <w:tabs>
+          <w:tab w:val="clear" w:pos="3060"/>
+          <w:tab w:val="num" w:pos="2250"/>
+        </w:tabs>
+        <w:ind w:left="2250" w:hanging="1170"/>
+      </w:pPr>
+      <w:r>
+        <w:lastRenderedPageBreak/>
         <w:t>Version 5.0 (</w:t>
       </w:r>
       <w:r>
@@ -4188,9 +4272,8 @@
         <w:pStyle w:val="Heading3"/>
         <w:ind w:hanging="1170"/>
       </w:pPr>
-      <w:bookmarkStart w:id="8" w:name="_Toc173946518"/>
-      <w:r>
-        <w:lastRenderedPageBreak/>
+      <w:bookmarkStart w:id="9" w:name="_Toc173946518"/>
+      <w:r>
         <w:t>Version 4.0 (</w:t>
       </w:r>
       <w:r>
@@ -4205,7 +4288,7 @@
       <w:r>
         <w:t>)</w:t>
       </w:r>
-      <w:bookmarkEnd w:id="8"/>
+      <w:bookmarkEnd w:id="9"/>
     </w:p>
     <w:p>
       <w:pPr>
@@ -4244,11 +4327,11 @@
         <w:pStyle w:val="Heading3"/>
         <w:ind w:hanging="1170"/>
       </w:pPr>
-      <w:bookmarkStart w:id="9" w:name="_Toc173946519"/>
+      <w:bookmarkStart w:id="10" w:name="_Toc173946519"/>
       <w:r>
         <w:t>Version 3.0 (September 2018)</w:t>
       </w:r>
-      <w:bookmarkEnd w:id="9"/>
+      <w:bookmarkEnd w:id="10"/>
     </w:p>
     <w:p>
       <w:pPr>
@@ -4266,22 +4349,22 @@
         </w:tabs>
         <w:ind w:left="0" w:firstLine="0"/>
       </w:pPr>
-      <w:bookmarkStart w:id="10" w:name="_Toc173946520"/>
+      <w:bookmarkStart w:id="11" w:name="_Toc173946520"/>
       <w:r>
         <w:t>Minor Releases</w:t>
       </w:r>
-      <w:bookmarkEnd w:id="10"/>
+      <w:bookmarkEnd w:id="11"/>
     </w:p>
     <w:p>
       <w:pPr>
         <w:pStyle w:val="Heading3"/>
         <w:ind w:hanging="1170"/>
       </w:pPr>
-      <w:bookmarkStart w:id="11" w:name="_Toc173946521"/>
+      <w:bookmarkStart w:id="12" w:name="_Toc173946521"/>
       <w:r>
         <w:t>Version 4.2 (March 2021)</w:t>
       </w:r>
-      <w:bookmarkEnd w:id="11"/>
+      <w:bookmarkEnd w:id="12"/>
     </w:p>
     <w:p>
       <w:pPr>
@@ -4339,7 +4422,7 @@
         <w:pStyle w:val="Heading3"/>
         <w:ind w:hanging="1170"/>
       </w:pPr>
-      <w:bookmarkStart w:id="12" w:name="_Toc173946522"/>
+      <w:bookmarkStart w:id="13" w:name="_Toc173946522"/>
       <w:r>
         <w:t>Version 4.1 (</w:t>
       </w:r>
@@ -4349,7 +4432,7 @@
       <w:r>
         <w:t xml:space="preserve"> 2020)</w:t>
       </w:r>
-      <w:bookmarkEnd w:id="12"/>
+      <w:bookmarkEnd w:id="13"/>
     </w:p>
     <w:p>
       <w:pPr>
@@ -4390,12 +4473,12 @@
         </w:tabs>
         <w:ind w:left="0" w:firstLine="0"/>
       </w:pPr>
-      <w:bookmarkStart w:id="13" w:name="_Toc173946523"/>
+      <w:bookmarkStart w:id="14" w:name="_Toc173946523"/>
       <w:r>
         <w:t>Acknowledgments</w:t>
       </w:r>
       <w:bookmarkEnd w:id="6"/>
-      <w:bookmarkEnd w:id="13"/>
+      <w:bookmarkEnd w:id="14"/>
     </w:p>
     <w:p>
       <w:pPr>
@@ -4443,7 +4526,7 @@
       <w:pPr>
         <w:pStyle w:val="Heading1"/>
       </w:pPr>
-      <w:bookmarkStart w:id="14" w:name="_Toc173946524"/>
+      <w:bookmarkStart w:id="15" w:name="_Toc173946524"/>
       <w:r>
         <w:lastRenderedPageBreak/>
         <w:t>Climate Library</w:t>
@@ -4457,7 +4540,7 @@
       <w:r>
         <w:t xml:space="preserve"> File</w:t>
       </w:r>
-      <w:bookmarkEnd w:id="14"/>
+      <w:bookmarkEnd w:id="15"/>
     </w:p>
     <w:p>
       <w:pPr>
@@ -4510,14 +4593,14 @@
         </w:tabs>
         <w:ind w:left="1170" w:hanging="1170"/>
       </w:pPr>
-      <w:bookmarkStart w:id="15" w:name="_Toc112490865"/>
-      <w:bookmarkStart w:id="16" w:name="_Toc173946525"/>
+      <w:bookmarkStart w:id="16" w:name="_Toc112490865"/>
+      <w:bookmarkStart w:id="17" w:name="_Toc173946525"/>
       <w:proofErr w:type="spellStart"/>
       <w:r>
         <w:t>LandisData</w:t>
       </w:r>
-      <w:bookmarkEnd w:id="15"/>
       <w:bookmarkEnd w:id="16"/>
+      <w:bookmarkEnd w:id="17"/>
       <w:proofErr w:type="spellEnd"/>
     </w:p>
     <w:p>
@@ -4549,7 +4632,7 @@
         </w:tabs>
         <w:ind w:left="1170" w:hanging="1170"/>
       </w:pPr>
-      <w:bookmarkStart w:id="17" w:name="_Toc173946526"/>
+      <w:bookmarkStart w:id="18" w:name="_Toc173946526"/>
       <w:proofErr w:type="spellStart"/>
       <w:r>
         <w:t>ClimateTimeSeries</w:t>
@@ -4570,7 +4653,7 @@
       <w:r>
         <w:t>ata)</w:t>
       </w:r>
-      <w:bookmarkEnd w:id="17"/>
+      <w:bookmarkEnd w:id="18"/>
     </w:p>
     <w:p>
       <w:pPr>
@@ -4699,17 +4782,16 @@
       <w:pPr>
         <w:pStyle w:val="Heading3"/>
         <w:tabs>
-          <w:tab w:val="clear" w:pos="2250"/>
           <w:tab w:val="num" w:pos="1170"/>
         </w:tabs>
         <w:ind w:hanging="2250"/>
       </w:pPr>
-      <w:bookmarkStart w:id="18" w:name="_Toc173946527"/>
+      <w:bookmarkStart w:id="19" w:name="_Toc173946527"/>
       <w:proofErr w:type="spellStart"/>
       <w:r>
         <w:t>Monthly_AverageAllYears</w:t>
       </w:r>
-      <w:bookmarkEnd w:id="18"/>
+      <w:bookmarkEnd w:id="19"/>
       <w:proofErr w:type="spellEnd"/>
     </w:p>
     <w:p>
@@ -4810,12 +4892,11 @@
       <w:pPr>
         <w:pStyle w:val="Heading3"/>
         <w:tabs>
-          <w:tab w:val="clear" w:pos="2250"/>
           <w:tab w:val="num" w:pos="1170"/>
         </w:tabs>
         <w:ind w:hanging="2250"/>
       </w:pPr>
-      <w:bookmarkStart w:id="19" w:name="_Toc173946528"/>
+      <w:bookmarkStart w:id="20" w:name="_Toc173946528"/>
       <w:proofErr w:type="spellStart"/>
       <w:r>
         <w:t>Monthly_RandomYear</w:t>
@@ -4823,7 +4904,7 @@
       <w:r>
         <w:t>s</w:t>
       </w:r>
-      <w:bookmarkEnd w:id="19"/>
+      <w:bookmarkEnd w:id="20"/>
       <w:proofErr w:type="spellEnd"/>
     </w:p>
     <w:p>
@@ -4882,18 +4963,17 @@
       <w:pPr>
         <w:pStyle w:val="Heading3"/>
         <w:tabs>
-          <w:tab w:val="clear" w:pos="2250"/>
           <w:tab w:val="num" w:pos="1170"/>
         </w:tabs>
         <w:ind w:hanging="2250"/>
       </w:pPr>
-      <w:bookmarkStart w:id="20" w:name="_Toc173946529"/>
+      <w:bookmarkStart w:id="21" w:name="_Toc173946529"/>
       <w:proofErr w:type="spellStart"/>
       <w:r>
         <w:lastRenderedPageBreak/>
         <w:t>Monthly_SequencedYears</w:t>
       </w:r>
-      <w:bookmarkEnd w:id="20"/>
+      <w:bookmarkEnd w:id="21"/>
       <w:proofErr w:type="spellEnd"/>
     </w:p>
     <w:p>
@@ -5021,17 +5101,16 @@
       <w:pPr>
         <w:pStyle w:val="Heading3"/>
         <w:tabs>
-          <w:tab w:val="clear" w:pos="2250"/>
           <w:tab w:val="num" w:pos="1170"/>
         </w:tabs>
         <w:ind w:hanging="2250"/>
       </w:pPr>
-      <w:bookmarkStart w:id="21" w:name="_Toc173946530"/>
+      <w:bookmarkStart w:id="22" w:name="_Toc173946530"/>
       <w:proofErr w:type="spellStart"/>
       <w:r>
         <w:t>Daily_AverageAllYears</w:t>
       </w:r>
-      <w:bookmarkEnd w:id="21"/>
+      <w:bookmarkEnd w:id="22"/>
       <w:proofErr w:type="spellEnd"/>
     </w:p>
     <w:p>
@@ -5155,12 +5234,11 @@
       <w:pPr>
         <w:pStyle w:val="Heading3"/>
         <w:tabs>
-          <w:tab w:val="clear" w:pos="2250"/>
           <w:tab w:val="num" w:pos="1170"/>
         </w:tabs>
         <w:ind w:hanging="2250"/>
       </w:pPr>
-      <w:bookmarkStart w:id="22" w:name="_Toc173946531"/>
+      <w:bookmarkStart w:id="23" w:name="_Toc173946531"/>
       <w:proofErr w:type="spellStart"/>
       <w:r>
         <w:t>Daily_RandomYear</w:t>
@@ -5168,7 +5246,7 @@
       <w:r>
         <w:t>s</w:t>
       </w:r>
-      <w:bookmarkEnd w:id="22"/>
+      <w:bookmarkEnd w:id="23"/>
       <w:proofErr w:type="spellEnd"/>
     </w:p>
     <w:p>
@@ -5251,18 +5329,17 @@
       <w:pPr>
         <w:pStyle w:val="Heading3"/>
         <w:tabs>
-          <w:tab w:val="clear" w:pos="2250"/>
           <w:tab w:val="num" w:pos="1170"/>
         </w:tabs>
         <w:ind w:hanging="2250"/>
       </w:pPr>
-      <w:bookmarkStart w:id="23" w:name="_Toc173946532"/>
+      <w:bookmarkStart w:id="24" w:name="_Toc173946532"/>
       <w:proofErr w:type="spellStart"/>
       <w:r>
         <w:lastRenderedPageBreak/>
         <w:t>Daily_SequencedYears</w:t>
       </w:r>
-      <w:bookmarkEnd w:id="23"/>
+      <w:bookmarkEnd w:id="24"/>
       <w:proofErr w:type="spellEnd"/>
     </w:p>
     <w:p>
@@ -5351,12 +5428,12 @@
         </w:tabs>
         <w:ind w:left="1170" w:hanging="1170"/>
       </w:pPr>
-      <w:bookmarkStart w:id="24" w:name="_Toc173946533"/>
+      <w:bookmarkStart w:id="25" w:name="_Toc173946533"/>
       <w:proofErr w:type="spellStart"/>
       <w:r>
         <w:t>ClimateFile</w:t>
       </w:r>
-      <w:bookmarkEnd w:id="24"/>
+      <w:bookmarkEnd w:id="25"/>
       <w:proofErr w:type="spellEnd"/>
     </w:p>
     <w:p>
@@ -5366,9 +5443,9 @@
           <w:b/>
         </w:rPr>
       </w:pPr>
-      <w:bookmarkStart w:id="25" w:name="_Toc107735768"/>
-      <w:bookmarkStart w:id="26" w:name="_Toc112490868"/>
-      <w:bookmarkStart w:id="27" w:name="_Ref140207509"/>
+      <w:bookmarkStart w:id="26" w:name="_Toc107735768"/>
+      <w:bookmarkStart w:id="27" w:name="_Toc112490868"/>
+      <w:bookmarkStart w:id="28" w:name="_Ref140207509"/>
       <w:r>
         <w:t>This parameter references</w:t>
       </w:r>
@@ -5530,7 +5607,7 @@
         </w:tabs>
         <w:ind w:left="1170" w:hanging="1170"/>
       </w:pPr>
-      <w:bookmarkStart w:id="28" w:name="_Toc173946534"/>
+      <w:bookmarkStart w:id="29" w:name="_Toc173946534"/>
       <w:proofErr w:type="spellStart"/>
       <w:r>
         <w:lastRenderedPageBreak/>
@@ -5539,7 +5616,7 @@
       <w:r>
         <w:t>pClimateTimeSeries</w:t>
       </w:r>
-      <w:bookmarkEnd w:id="28"/>
+      <w:bookmarkEnd w:id="29"/>
       <w:proofErr w:type="spellEnd"/>
     </w:p>
     <w:p>
@@ -5655,7 +5732,7 @@
         </w:tabs>
         <w:ind w:left="1170" w:hanging="1170"/>
       </w:pPr>
-      <w:bookmarkStart w:id="29" w:name="_Toc173946535"/>
+      <w:bookmarkStart w:id="30" w:name="_Toc173946535"/>
       <w:proofErr w:type="spellStart"/>
       <w:r>
         <w:t>SpinU</w:t>
@@ -5663,7 +5740,7 @@
       <w:r>
         <w:t>pClimateFile</w:t>
       </w:r>
-      <w:bookmarkEnd w:id="29"/>
+      <w:bookmarkEnd w:id="30"/>
       <w:proofErr w:type="spellEnd"/>
     </w:p>
     <w:p>
@@ -5713,12 +5790,12 @@
         </w:tabs>
         <w:ind w:left="1170" w:hanging="1170"/>
       </w:pPr>
-      <w:bookmarkStart w:id="30" w:name="_Toc173946536"/>
+      <w:bookmarkStart w:id="31" w:name="_Toc173946536"/>
       <w:proofErr w:type="spellStart"/>
       <w:r>
         <w:t>GenerateClimateOutputFiles</w:t>
       </w:r>
-      <w:bookmarkEnd w:id="30"/>
+      <w:bookmarkEnd w:id="31"/>
       <w:proofErr w:type="spellEnd"/>
     </w:p>
     <w:p>
@@ -5738,12 +5815,12 @@
         </w:tabs>
         <w:ind w:left="1170" w:hanging="1170"/>
       </w:pPr>
-      <w:bookmarkStart w:id="31" w:name="_Toc173946537"/>
+      <w:bookmarkStart w:id="32" w:name="_Toc173946537"/>
       <w:proofErr w:type="spellStart"/>
       <w:r>
         <w:t>UsingFireClimate</w:t>
       </w:r>
-      <w:bookmarkEnd w:id="31"/>
+      <w:bookmarkEnd w:id="32"/>
       <w:proofErr w:type="spellEnd"/>
     </w:p>
     <w:p>
@@ -5791,12 +5868,12 @@
         </w:tabs>
         <w:ind w:left="1170" w:hanging="1170"/>
       </w:pPr>
-      <w:bookmarkStart w:id="32" w:name="_Toc173946538"/>
+      <w:bookmarkStart w:id="33" w:name="_Toc173946538"/>
       <w:proofErr w:type="spellStart"/>
       <w:r>
         <w:t>FineFuelMoistureCode</w:t>
       </w:r>
-      <w:bookmarkEnd w:id="32"/>
+      <w:bookmarkEnd w:id="33"/>
       <w:proofErr w:type="spellEnd"/>
     </w:p>
     <w:p>
@@ -5816,12 +5893,12 @@
         </w:tabs>
         <w:ind w:left="1170" w:hanging="1170"/>
       </w:pPr>
-      <w:bookmarkStart w:id="33" w:name="_Toc173946539"/>
+      <w:bookmarkStart w:id="34" w:name="_Toc173946539"/>
       <w:proofErr w:type="spellStart"/>
       <w:r>
         <w:t>DuffMoistureCode</w:t>
       </w:r>
-      <w:bookmarkEnd w:id="33"/>
+      <w:bookmarkEnd w:id="34"/>
       <w:proofErr w:type="spellEnd"/>
     </w:p>
     <w:p>
@@ -5841,12 +5918,12 @@
         </w:tabs>
         <w:ind w:left="1170" w:hanging="1170"/>
       </w:pPr>
-      <w:bookmarkStart w:id="34" w:name="_Toc173946540"/>
+      <w:bookmarkStart w:id="35" w:name="_Toc173946540"/>
       <w:proofErr w:type="spellStart"/>
       <w:r>
         <w:t>DroughtCode</w:t>
       </w:r>
-      <w:bookmarkEnd w:id="34"/>
+      <w:bookmarkEnd w:id="35"/>
       <w:proofErr w:type="spellEnd"/>
     </w:p>
     <w:p>
@@ -5866,12 +5943,12 @@
         </w:tabs>
         <w:ind w:left="1170" w:hanging="1170"/>
       </w:pPr>
-      <w:bookmarkStart w:id="35" w:name="_Toc173946541"/>
+      <w:bookmarkStart w:id="36" w:name="_Toc173946541"/>
       <w:proofErr w:type="spellStart"/>
       <w:r>
         <w:t>FirstDayFire</w:t>
       </w:r>
-      <w:bookmarkEnd w:id="35"/>
+      <w:bookmarkEnd w:id="36"/>
       <w:proofErr w:type="spellEnd"/>
     </w:p>
     <w:p>
@@ -5891,13 +5968,13 @@
         </w:tabs>
         <w:ind w:left="1170" w:hanging="1170"/>
       </w:pPr>
-      <w:bookmarkStart w:id="36" w:name="_Toc173946542"/>
+      <w:bookmarkStart w:id="37" w:name="_Toc173946542"/>
       <w:proofErr w:type="spellStart"/>
       <w:r>
         <w:lastRenderedPageBreak/>
         <w:t>LastDayFire</w:t>
       </w:r>
-      <w:bookmarkEnd w:id="36"/>
+      <w:bookmarkEnd w:id="37"/>
       <w:proofErr w:type="spellEnd"/>
     </w:p>
     <w:p>
@@ -5917,11 +5994,11 @@
         </w:tabs>
         <w:ind w:left="1170" w:hanging="1170"/>
       </w:pPr>
-      <w:bookmarkStart w:id="37" w:name="_Toc173946543"/>
+      <w:bookmarkStart w:id="38" w:name="_Toc173946543"/>
       <w:r>
         <w:t>Atmospheric Pressure</w:t>
       </w:r>
-      <w:bookmarkEnd w:id="37"/>
+      <w:bookmarkEnd w:id="38"/>
     </w:p>
     <w:p>
       <w:pPr>
@@ -5940,17 +6017,17 @@
       <w:pPr>
         <w:pStyle w:val="Heading1"/>
       </w:pPr>
-      <w:bookmarkStart w:id="38" w:name="_Toc173946544"/>
+      <w:bookmarkStart w:id="39" w:name="_Toc173946544"/>
       <w:r>
         <w:t>Climate Input Files</w:t>
       </w:r>
-      <w:bookmarkEnd w:id="38"/>
-    </w:p>
-    <w:p>
-      <w:bookmarkStart w:id="39" w:name="_Toc112490864"/>
-      <w:bookmarkEnd w:id="25"/>
+      <w:bookmarkEnd w:id="39"/>
+    </w:p>
+    <w:p>
+      <w:bookmarkStart w:id="40" w:name="_Toc112490864"/>
       <w:bookmarkEnd w:id="26"/>
       <w:bookmarkEnd w:id="27"/>
+      <w:bookmarkEnd w:id="28"/>
       <w:r>
         <w:t xml:space="preserve">Climate data can be obtained from any source.  </w:t>
       </w:r>
@@ -7798,11 +7875,11 @@
       <w:pPr>
         <w:pStyle w:val="Heading1"/>
       </w:pPr>
-      <w:bookmarkStart w:id="40" w:name="_Toc173946545"/>
+      <w:bookmarkStart w:id="41" w:name="_Toc173946545"/>
       <w:r>
         <w:t>Climate Output Files</w:t>
       </w:r>
-      <w:bookmarkEnd w:id="40"/>
+      <w:bookmarkEnd w:id="41"/>
     </w:p>
     <w:p/>
     <w:p>
@@ -7856,11 +7933,11 @@
         </w:tabs>
         <w:ind w:left="1170" w:hanging="1170"/>
       </w:pPr>
-      <w:bookmarkStart w:id="41" w:name="_Toc173946546"/>
+      <w:bookmarkStart w:id="42" w:name="_Toc173946546"/>
       <w:r>
         <w:t>Climate-spinup-input.csv</w:t>
       </w:r>
-      <w:bookmarkEnd w:id="41"/>
+      <w:bookmarkEnd w:id="42"/>
     </w:p>
     <w:p/>
     <w:p>
@@ -7952,11 +8029,11 @@
         </w:tabs>
         <w:ind w:left="1170" w:hanging="1170"/>
       </w:pPr>
-      <w:bookmarkStart w:id="42" w:name="_Toc173946547"/>
+      <w:bookmarkStart w:id="43" w:name="_Toc173946547"/>
       <w:r>
         <w:t>Climate-future-input.csv</w:t>
       </w:r>
-      <w:bookmarkEnd w:id="42"/>
+      <w:bookmarkEnd w:id="43"/>
     </w:p>
     <w:p>
       <w:r>
@@ -8000,115 +8077,6 @@
             <wp:extent cx="5706110" cy="3577590"/>
             <wp:effectExtent l="0" t="0" r="8890" b="3810"/>
             <wp:docPr id="9" name="Picture 9"/>
-            <wp:cNvGraphicFramePr>
-              <a:graphicFrameLocks xmlns:a="http://schemas.openxmlformats.org/drawingml/2006/main" noChangeAspect="1"/>
-            </wp:cNvGraphicFramePr>
-            <a:graphic xmlns:a="http://schemas.openxmlformats.org/drawingml/2006/main">
-              <a:graphicData uri="http://schemas.openxmlformats.org/drawingml/2006/picture">
-                <pic:pic xmlns:pic="http://schemas.openxmlformats.org/drawingml/2006/picture">
-                  <pic:nvPicPr>
-                    <pic:cNvPr id="1" name=""/>
-                    <pic:cNvPicPr/>
-                  </pic:nvPicPr>
-                  <pic:blipFill>
-                    <a:blip r:embed="rId11"/>
-                    <a:stretch>
-                      <a:fillRect/>
-                    </a:stretch>
-                  </pic:blipFill>
-                  <pic:spPr>
-                    <a:xfrm>
-                      <a:off x="0" y="0"/>
-                      <a:ext cx="5706110" cy="3577590"/>
-                    </a:xfrm>
-                    <a:prstGeom prst="rect">
-                      <a:avLst/>
-                    </a:prstGeom>
-                  </pic:spPr>
-                </pic:pic>
-              </a:graphicData>
-            </a:graphic>
-          </wp:inline>
-        </w:drawing>
-      </w:r>
-    </w:p>
-    <w:p/>
-    <w:p/>
-    <w:p/>
-    <w:p>
-      <w:pPr>
-        <w:pStyle w:val="Heading2"/>
-        <w:tabs>
-          <w:tab w:val="clear" w:pos="2016"/>
-          <w:tab w:val="num" w:pos="450"/>
-        </w:tabs>
-        <w:ind w:left="1170" w:hanging="1170"/>
-      </w:pPr>
-      <w:bookmarkStart w:id="43" w:name="_Toc173946548"/>
-      <w:r>
-        <w:lastRenderedPageBreak/>
-        <w:t>Climate-</w:t>
-      </w:r>
-      <w:r>
-        <w:t>annual-log</w:t>
-      </w:r>
-      <w:r>
-        <w:t>.csv</w:t>
-      </w:r>
-      <w:bookmarkEnd w:id="43"/>
-    </w:p>
-    <w:p>
-      <w:r>
-        <w:t>This file summarizes several climate parameters (e.g. mean annual temperature</w:t>
-      </w:r>
-      <w:r>
-        <w:t xml:space="preserve"> (MAT)</w:t>
-      </w:r>
-      <w:r>
-        <w:t>, mean annual precipitation</w:t>
-      </w:r>
-      <w:r>
-        <w:t xml:space="preserve"> (MAP)</w:t>
-      </w:r>
-      <w:r>
-        <w:t>, begin growing season</w:t>
-      </w:r>
-      <w:r>
-        <w:t xml:space="preserve"> (Julian date)</w:t>
-      </w:r>
-      <w:r>
-        <w:t>)</w:t>
-      </w:r>
-      <w:r>
-        <w:t xml:space="preserve"> and </w:t>
-      </w:r>
-      <w:r>
-        <w:t>Palmer Drought Severity Index (PDSI)</w:t>
-      </w:r>
-      <w:r>
-        <w:t xml:space="preserve"> on an annual basis for the model run.  </w:t>
-      </w:r>
-      <w:r>
-        <w:t>For a detailed description of each parameter in Climate-</w:t>
-      </w:r>
-      <w:r>
-        <w:t>annual-log</w:t>
-      </w:r>
-      <w:r>
-        <w:t>.csv, the user should open up the AnnualLog_Metadata.xml file located in the subfolder called Metadata/Climate-Library.</w:t>
-      </w:r>
-    </w:p>
-    <w:p/>
-    <w:p>
-      <w:r>
-        <w:rPr>
-          <w:noProof/>
-        </w:rPr>
-        <w:drawing>
-          <wp:inline distT="0" distB="0" distL="0" distR="0" wp14:anchorId="0AB2F476" wp14:editId="41902F8A">
-            <wp:extent cx="5706110" cy="2083435"/>
-            <wp:effectExtent l="0" t="0" r="8890" b="0"/>
-            <wp:docPr id="7" name="Picture 7"/>
             <wp:cNvGraphicFramePr>
               <a:graphicFrameLocks xmlns:a="http://schemas.openxmlformats.org/drawingml/2006/main" noChangeAspect="1"/>
             </wp:cNvGraphicFramePr>
@@ -8128,6 +8096,115 @@
                   <pic:spPr>
                     <a:xfrm>
                       <a:off x="0" y="0"/>
+                      <a:ext cx="5706110" cy="3577590"/>
+                    </a:xfrm>
+                    <a:prstGeom prst="rect">
+                      <a:avLst/>
+                    </a:prstGeom>
+                  </pic:spPr>
+                </pic:pic>
+              </a:graphicData>
+            </a:graphic>
+          </wp:inline>
+        </w:drawing>
+      </w:r>
+    </w:p>
+    <w:p/>
+    <w:p/>
+    <w:p/>
+    <w:p>
+      <w:pPr>
+        <w:pStyle w:val="Heading2"/>
+        <w:tabs>
+          <w:tab w:val="clear" w:pos="2016"/>
+          <w:tab w:val="num" w:pos="450"/>
+        </w:tabs>
+        <w:ind w:left="1170" w:hanging="1170"/>
+      </w:pPr>
+      <w:bookmarkStart w:id="44" w:name="_Toc173946548"/>
+      <w:r>
+        <w:lastRenderedPageBreak/>
+        <w:t>Climate-</w:t>
+      </w:r>
+      <w:r>
+        <w:t>annual-log</w:t>
+      </w:r>
+      <w:r>
+        <w:t>.csv</w:t>
+      </w:r>
+      <w:bookmarkEnd w:id="44"/>
+    </w:p>
+    <w:p>
+      <w:r>
+        <w:t>This file summarizes several climate parameters (e.g. mean annual temperature</w:t>
+      </w:r>
+      <w:r>
+        <w:t xml:space="preserve"> (MAT)</w:t>
+      </w:r>
+      <w:r>
+        <w:t>, mean annual precipitation</w:t>
+      </w:r>
+      <w:r>
+        <w:t xml:space="preserve"> (MAP)</w:t>
+      </w:r>
+      <w:r>
+        <w:t>, begin growing season</w:t>
+      </w:r>
+      <w:r>
+        <w:t xml:space="preserve"> (Julian date)</w:t>
+      </w:r>
+      <w:r>
+        <w:t>)</w:t>
+      </w:r>
+      <w:r>
+        <w:t xml:space="preserve"> and </w:t>
+      </w:r>
+      <w:r>
+        <w:t>Palmer Drought Severity Index (PDSI)</w:t>
+      </w:r>
+      <w:r>
+        <w:t xml:space="preserve"> on an annual basis for the model run.  </w:t>
+      </w:r>
+      <w:r>
+        <w:t>For a detailed description of each parameter in Climate-</w:t>
+      </w:r>
+      <w:r>
+        <w:t>annual-log</w:t>
+      </w:r>
+      <w:r>
+        <w:t>.csv, the user should open up the AnnualLog_Metadata.xml file located in the subfolder called Metadata/Climate-Library.</w:t>
+      </w:r>
+    </w:p>
+    <w:p/>
+    <w:p>
+      <w:r>
+        <w:rPr>
+          <w:noProof/>
+        </w:rPr>
+        <w:drawing>
+          <wp:inline distT="0" distB="0" distL="0" distR="0" wp14:anchorId="0AB2F476" wp14:editId="41902F8A">
+            <wp:extent cx="5706110" cy="2083435"/>
+            <wp:effectExtent l="0" t="0" r="8890" b="0"/>
+            <wp:docPr id="7" name="Picture 7"/>
+            <wp:cNvGraphicFramePr>
+              <a:graphicFrameLocks xmlns:a="http://schemas.openxmlformats.org/drawingml/2006/main" noChangeAspect="1"/>
+            </wp:cNvGraphicFramePr>
+            <a:graphic xmlns:a="http://schemas.openxmlformats.org/drawingml/2006/main">
+              <a:graphicData uri="http://schemas.openxmlformats.org/drawingml/2006/picture">
+                <pic:pic xmlns:pic="http://schemas.openxmlformats.org/drawingml/2006/picture">
+                  <pic:nvPicPr>
+                    <pic:cNvPr id="1" name=""/>
+                    <pic:cNvPicPr/>
+                  </pic:nvPicPr>
+                  <pic:blipFill>
+                    <a:blip r:embed="rId13"/>
+                    <a:stretch>
+                      <a:fillRect/>
+                    </a:stretch>
+                  </pic:blipFill>
+                  <pic:spPr>
+                    <a:xfrm>
+                      <a:off x="0" y="0"/>
                       <a:ext cx="5706110" cy="2083435"/>
                     </a:xfrm>
                     <a:prstGeom prst="rect">
@@ -8150,8 +8227,8 @@
           <w:numId w:val="0"/>
         </w:numPr>
         <w:sectPr>
-          <w:headerReference w:type="default" r:id="rId13"/>
-          <w:footerReference w:type="default" r:id="rId14"/>
+          <w:headerReference w:type="default" r:id="rId14"/>
+          <w:footerReference w:type="default" r:id="rId15"/>
           <w:pgSz w:w="12240" w:h="15840" w:code="1"/>
           <w:pgMar w:top="1627" w:right="1627" w:bottom="2707" w:left="1627" w:header="936" w:footer="720" w:gutter="0"/>
           <w:cols w:space="720"/>
@@ -8163,16 +8240,16 @@
       <w:pPr>
         <w:pStyle w:val="Heading1"/>
       </w:pPr>
-      <w:bookmarkStart w:id="44" w:name="_Toc173946549"/>
+      <w:bookmarkStart w:id="45" w:name="_Toc173946549"/>
       <w:r>
         <w:lastRenderedPageBreak/>
         <w:t xml:space="preserve">Example </w:t>
       </w:r>
-      <w:bookmarkEnd w:id="39"/>
+      <w:bookmarkEnd w:id="40"/>
       <w:r>
         <w:t>Inputs</w:t>
       </w:r>
-      <w:bookmarkEnd w:id="44"/>
+      <w:bookmarkEnd w:id="45"/>
     </w:p>
     <w:p>
       <w:pPr>
@@ -8182,14 +8259,14 @@
           <w:numId w:val="26"/>
         </w:numPr>
       </w:pPr>
-      <w:bookmarkStart w:id="45" w:name="_Toc173946550"/>
+      <w:bookmarkStart w:id="46" w:name="_Toc173946550"/>
       <w:r>
         <w:t xml:space="preserve">Main </w:t>
       </w:r>
       <w:r>
         <w:t>Climate Configuration (“Climate Config”) File</w:t>
       </w:r>
-      <w:bookmarkEnd w:id="45"/>
+      <w:bookmarkEnd w:id="46"/>
     </w:p>
     <w:p>
       <w:pPr>
@@ -8200,7 +8277,7 @@
         </w:numPr>
         <w:ind w:left="2250"/>
       </w:pPr>
-      <w:bookmarkStart w:id="46" w:name="_Toc173946551"/>
+      <w:bookmarkStart w:id="47" w:name="_Toc173946551"/>
       <w:r>
         <w:rPr>
           <w:noProof/>
@@ -8241,7 +8318,7 @@
           </wp:inline>
         </w:drawing>
       </w:r>
-      <w:bookmarkEnd w:id="46"/>
+      <w:bookmarkEnd w:id="47"/>
     </w:p>
     <w:p>
       <w:pPr>
@@ -8256,7 +8333,7 @@
           <w:numId w:val="26"/>
         </w:numPr>
       </w:pPr>
-      <w:bookmarkStart w:id="47" w:name="_Toc173946552"/>
+      <w:bookmarkStart w:id="48" w:name="_Toc173946552"/>
       <w:r>
         <w:t xml:space="preserve">Climate </w:t>
       </w:r>
@@ -8266,14 +8343,12 @@
       <w:r>
         <w:t>ile</w:t>
       </w:r>
-      <w:bookmarkEnd w:id="47"/>
+      <w:bookmarkEnd w:id="48"/>
     </w:p>
     <w:p>
       <w:pPr>
         <w:pStyle w:val="textbody"/>
       </w:pPr>
-      <w:bookmarkStart w:id="48" w:name="_GoBack"/>
-      <w:bookmarkEnd w:id="48"/>
       <w:r>
         <w:t>Columns E-I correspond to the ecoregion names that are specified in the ecoregion.txt file.</w:t>
       </w:r>
@@ -8302,7 +8377,7 @@
                     <pic:cNvPicPr/>
                   </pic:nvPicPr>
                   <pic:blipFill>
-                    <a:blip r:embed="rId15"/>
+                    <a:blip r:embed="rId16"/>
                     <a:stretch>
                       <a:fillRect/>
                     </a:stretch>
@@ -9111,6 +9186,9 @@
   </w:num>
   <w:num w:numId="31">
     <w:abstractNumId w:val="3"/>
+  </w:num>
+  <w:num w:numId="32">
+    <w:abstractNumId w:val="0"/>
   </w:num>
   <w:numIdMacAtCleanup w:val="2"/>
 </w:numbering>
@@ -9565,12 +9643,7 @@
         <w:ilvl w:val="2"/>
         <w:numId w:val="2"/>
       </w:numPr>
-      <w:tabs>
-        <w:tab w:val="clear" w:pos="3060"/>
-        <w:tab w:val="num" w:pos="2250"/>
-      </w:tabs>
       <w:spacing w:before="240" w:after="60"/>
-      <w:ind w:left="2250"/>
       <w:outlineLvl w:val="2"/>
     </w:pPr>
   </w:style>
@@ -10601,7 +10674,7 @@
 </file>
 
 <file path=customXml/itemProps1.xml><?xml version="1.0" encoding="utf-8"?>
-<ds:datastoreItem xmlns:ds="http://schemas.openxmlformats.org/officeDocument/2006/customXml" ds:itemID="{2285387B-7B77-4119-A282-D0153F96EF1D}">
+<ds:datastoreItem xmlns:ds="http://schemas.openxmlformats.org/officeDocument/2006/customXml" ds:itemID="{1B159026-0C38-42EC-AF1B-ECC0869B9940}">
   <ds:schemaRefs>
     <ds:schemaRef ds:uri="http://schemas.openxmlformats.org/officeDocument/2006/bibliography"/>
   </ds:schemaRefs>

</xml_diff>

<commit_message>
removed confusing language about wind direction in manual
</commit_message>
<xml_diff>
--- a/docs/LANDIS-II Climate Library v5.0 User Guide.docx
+++ b/docs/LANDIS-II Climate Library v5.0 User Guide.docx
@@ -160,7 +160,7 @@
         <w:rPr>
           <w:noProof/>
         </w:rPr>
-        <w:t>July 8, 2025</w:t>
+        <w:t>December 29, 2025</w:t>
       </w:r>
       <w:r>
         <w:rPr>
@@ -1120,7 +1120,7 @@
             <w:noProof/>
             <w:webHidden/>
           </w:rPr>
-          <w:t>5</w:t>
+          <w:t>6</w:t>
         </w:r>
         <w:r>
           <w:rPr>
@@ -1214,7 +1214,7 @@
             <w:noProof/>
             <w:webHidden/>
           </w:rPr>
-          <w:t>6</w:t>
+          <w:t>7</w:t>
         </w:r>
         <w:r>
           <w:rPr>
@@ -1302,7 +1302,7 @@
             <w:noProof/>
             <w:webHidden/>
           </w:rPr>
-          <w:t>6</w:t>
+          <w:t>7</w:t>
         </w:r>
         <w:r>
           <w:rPr>
@@ -1390,7 +1390,7 @@
             <w:noProof/>
             <w:webHidden/>
           </w:rPr>
-          <w:t>6</w:t>
+          <w:t>7</w:t>
         </w:r>
         <w:r>
           <w:rPr>
@@ -1482,7 +1482,7 @@
             <w:noProof/>
             <w:webHidden/>
           </w:rPr>
-          <w:t>6</w:t>
+          <w:t>7</w:t>
         </w:r>
         <w:r>
           <w:rPr>
@@ -1574,7 +1574,7 @@
             <w:noProof/>
             <w:webHidden/>
           </w:rPr>
-          <w:t>6</w:t>
+          <w:t>7</w:t>
         </w:r>
         <w:r>
           <w:rPr>
@@ -1666,7 +1666,7 @@
             <w:noProof/>
             <w:webHidden/>
           </w:rPr>
-          <w:t>7</w:t>
+          <w:t>8</w:t>
         </w:r>
         <w:r>
           <w:rPr>
@@ -1758,7 +1758,7 @@
             <w:noProof/>
             <w:webHidden/>
           </w:rPr>
-          <w:t>7</w:t>
+          <w:t>8</w:t>
         </w:r>
         <w:r>
           <w:rPr>
@@ -1850,7 +1850,7 @@
             <w:noProof/>
             <w:webHidden/>
           </w:rPr>
-          <w:t>7</w:t>
+          <w:t>8</w:t>
         </w:r>
         <w:r>
           <w:rPr>
@@ -1942,7 +1942,7 @@
             <w:noProof/>
             <w:webHidden/>
           </w:rPr>
-          <w:t>8</w:t>
+          <w:t>9</w:t>
         </w:r>
         <w:r>
           <w:rPr>
@@ -2030,7 +2030,7 @@
             <w:noProof/>
             <w:webHidden/>
           </w:rPr>
-          <w:t>8</w:t>
+          <w:t>9</w:t>
         </w:r>
         <w:r>
           <w:rPr>
@@ -2118,7 +2118,7 @@
             <w:noProof/>
             <w:webHidden/>
           </w:rPr>
-          <w:t>9</w:t>
+          <w:t>10</w:t>
         </w:r>
         <w:r>
           <w:rPr>
@@ -2206,7 +2206,7 @@
             <w:noProof/>
             <w:webHidden/>
           </w:rPr>
-          <w:t>9</w:t>
+          <w:t>10</w:t>
         </w:r>
         <w:r>
           <w:rPr>
@@ -2294,7 +2294,7 @@
             <w:noProof/>
             <w:webHidden/>
           </w:rPr>
-          <w:t>9</w:t>
+          <w:t>10</w:t>
         </w:r>
         <w:r>
           <w:rPr>
@@ -2382,7 +2382,7 @@
             <w:noProof/>
             <w:webHidden/>
           </w:rPr>
-          <w:t>9</w:t>
+          <w:t>10</w:t>
         </w:r>
         <w:r>
           <w:rPr>
@@ -2470,7 +2470,7 @@
             <w:noProof/>
             <w:webHidden/>
           </w:rPr>
-          <w:t>9</w:t>
+          <w:t>10</w:t>
         </w:r>
         <w:r>
           <w:rPr>
@@ -2558,7 +2558,7 @@
             <w:noProof/>
             <w:webHidden/>
           </w:rPr>
-          <w:t>9</w:t>
+          <w:t>10</w:t>
         </w:r>
         <w:r>
           <w:rPr>
@@ -2646,7 +2646,7 @@
             <w:noProof/>
             <w:webHidden/>
           </w:rPr>
-          <w:t>9</w:t>
+          <w:t>10</w:t>
         </w:r>
         <w:r>
           <w:rPr>
@@ -2822,7 +2822,7 @@
             <w:noProof/>
             <w:webHidden/>
           </w:rPr>
-          <w:t>10</w:t>
+          <w:t>11</w:t>
         </w:r>
         <w:r>
           <w:rPr>
@@ -2910,7 +2910,7 @@
             <w:noProof/>
             <w:webHidden/>
           </w:rPr>
-          <w:t>10</w:t>
+          <w:t>11</w:t>
         </w:r>
         <w:r>
           <w:rPr>
@@ -3004,7 +3004,7 @@
             <w:noProof/>
             <w:webHidden/>
           </w:rPr>
-          <w:t>10</w:t>
+          <w:t>11</w:t>
         </w:r>
         <w:r>
           <w:rPr>
@@ -3098,7 +3098,7 @@
             <w:noProof/>
             <w:webHidden/>
           </w:rPr>
-          <w:t>11</w:t>
+          <w:t>12</w:t>
         </w:r>
         <w:r>
           <w:rPr>
@@ -3186,7 +3186,7 @@
             <w:noProof/>
             <w:webHidden/>
           </w:rPr>
-          <w:t>11</w:t>
+          <w:t>12</w:t>
         </w:r>
         <w:r>
           <w:rPr>
@@ -3274,7 +3274,7 @@
             <w:noProof/>
             <w:webHidden/>
           </w:rPr>
-          <w:t>12</w:t>
+          <w:t>13</w:t>
         </w:r>
         <w:r>
           <w:rPr>
@@ -3362,7 +3362,7 @@
             <w:noProof/>
             <w:webHidden/>
           </w:rPr>
-          <w:t>13</w:t>
+          <w:t>14</w:t>
         </w:r>
         <w:r>
           <w:rPr>
@@ -3456,7 +3456,7 @@
             <w:noProof/>
             <w:webHidden/>
           </w:rPr>
-          <w:t>14</w:t>
+          <w:t>15</w:t>
         </w:r>
         <w:r>
           <w:rPr>
@@ -3544,7 +3544,7 @@
             <w:noProof/>
             <w:webHidden/>
           </w:rPr>
-          <w:t>14</w:t>
+          <w:t>15</w:t>
         </w:r>
         <w:r>
           <w:rPr>
@@ -3649,7 +3649,7 @@
             <w:noProof/>
             <w:webHidden/>
           </w:rPr>
-          <w:t>14</w:t>
+          <w:t>15</w:t>
         </w:r>
         <w:r>
           <w:rPr>
@@ -3737,7 +3737,7 @@
             <w:noProof/>
             <w:webHidden/>
           </w:rPr>
-          <w:t>14</w:t>
+          <w:t>15</w:t>
         </w:r>
         <w:r>
           <w:rPr>
@@ -4081,25 +4081,7 @@
       </w:pPr>
       <w:bookmarkStart w:id="7" w:name="_Toc173946517"/>
       <w:r>
-        <w:t>Version 5.0</w:t>
-      </w:r>
-      <w:r>
-        <w:t>2</w:t>
-      </w:r>
-      <w:r>
-        <w:t xml:space="preserve"> (</w:t>
-      </w:r>
-      <w:r>
-        <w:t>July</w:t>
-      </w:r>
-      <w:r>
-        <w:t xml:space="preserve"> 202</w:t>
-      </w:r>
-      <w:r>
-        <w:t>5</w:t>
-      </w:r>
-      <w:r>
-        <w:t>)</w:t>
+        <w:t>Version 5.02 (July 2025)</w:t>
       </w:r>
     </w:p>
     <w:p>
@@ -4114,8 +4096,10 @@
       <w:pPr>
         <w:pStyle w:val="textbody"/>
       </w:pPr>
-      <w:bookmarkStart w:id="8" w:name="_GoBack"/>
-      <w:r>
+      <w:r>
+        <w:rPr>
+          <w:noProof/>
+        </w:rPr>
         <w:drawing>
           <wp:inline distT="0" distB="0" distL="0" distR="0" wp14:anchorId="61284F97" wp14:editId="7EE8DBF5">
             <wp:extent cx="4893720" cy="1924050"/>
@@ -4152,7 +4136,6 @@
           </wp:inline>
         </w:drawing>
       </w:r>
-      <w:bookmarkEnd w:id="8"/>
     </w:p>
     <w:p>
       <w:pPr>
@@ -4272,7 +4255,7 @@
         <w:pStyle w:val="Heading3"/>
         <w:ind w:hanging="1170"/>
       </w:pPr>
-      <w:bookmarkStart w:id="9" w:name="_Toc173946518"/>
+      <w:bookmarkStart w:id="8" w:name="_Toc173946518"/>
       <w:r>
         <w:t>Version 4.0 (</w:t>
       </w:r>
@@ -4288,7 +4271,7 @@
       <w:r>
         <w:t>)</w:t>
       </w:r>
-      <w:bookmarkEnd w:id="9"/>
+      <w:bookmarkEnd w:id="8"/>
     </w:p>
     <w:p>
       <w:pPr>
@@ -4327,11 +4310,11 @@
         <w:pStyle w:val="Heading3"/>
         <w:ind w:hanging="1170"/>
       </w:pPr>
-      <w:bookmarkStart w:id="10" w:name="_Toc173946519"/>
+      <w:bookmarkStart w:id="9" w:name="_Toc173946519"/>
       <w:r>
         <w:t>Version 3.0 (September 2018)</w:t>
       </w:r>
-      <w:bookmarkEnd w:id="10"/>
+      <w:bookmarkEnd w:id="9"/>
     </w:p>
     <w:p>
       <w:pPr>
@@ -4349,22 +4332,22 @@
         </w:tabs>
         <w:ind w:left="0" w:firstLine="0"/>
       </w:pPr>
-      <w:bookmarkStart w:id="11" w:name="_Toc173946520"/>
+      <w:bookmarkStart w:id="10" w:name="_Toc173946520"/>
       <w:r>
         <w:t>Minor Releases</w:t>
       </w:r>
-      <w:bookmarkEnd w:id="11"/>
+      <w:bookmarkEnd w:id="10"/>
     </w:p>
     <w:p>
       <w:pPr>
         <w:pStyle w:val="Heading3"/>
         <w:ind w:hanging="1170"/>
       </w:pPr>
-      <w:bookmarkStart w:id="12" w:name="_Toc173946521"/>
+      <w:bookmarkStart w:id="11" w:name="_Toc173946521"/>
       <w:r>
         <w:t>Version 4.2 (March 2021)</w:t>
       </w:r>
-      <w:bookmarkEnd w:id="12"/>
+      <w:bookmarkEnd w:id="11"/>
     </w:p>
     <w:p>
       <w:pPr>
@@ -4422,7 +4405,7 @@
         <w:pStyle w:val="Heading3"/>
         <w:ind w:hanging="1170"/>
       </w:pPr>
-      <w:bookmarkStart w:id="13" w:name="_Toc173946522"/>
+      <w:bookmarkStart w:id="12" w:name="_Toc173946522"/>
       <w:r>
         <w:t>Version 4.1 (</w:t>
       </w:r>
@@ -4432,7 +4415,7 @@
       <w:r>
         <w:t xml:space="preserve"> 2020)</w:t>
       </w:r>
-      <w:bookmarkEnd w:id="13"/>
+      <w:bookmarkEnd w:id="12"/>
     </w:p>
     <w:p>
       <w:pPr>
@@ -4473,12 +4456,12 @@
         </w:tabs>
         <w:ind w:left="0" w:firstLine="0"/>
       </w:pPr>
-      <w:bookmarkStart w:id="14" w:name="_Toc173946523"/>
+      <w:bookmarkStart w:id="13" w:name="_Toc173946523"/>
       <w:r>
         <w:t>Acknowledgments</w:t>
       </w:r>
       <w:bookmarkEnd w:id="6"/>
-      <w:bookmarkEnd w:id="14"/>
+      <w:bookmarkEnd w:id="13"/>
     </w:p>
     <w:p>
       <w:pPr>
@@ -4526,7 +4509,7 @@
       <w:pPr>
         <w:pStyle w:val="Heading1"/>
       </w:pPr>
-      <w:bookmarkStart w:id="15" w:name="_Toc173946524"/>
+      <w:bookmarkStart w:id="14" w:name="_Toc173946524"/>
       <w:r>
         <w:lastRenderedPageBreak/>
         <w:t>Climate Library</w:t>
@@ -4540,7 +4523,7 @@
       <w:r>
         <w:t xml:space="preserve"> File</w:t>
       </w:r>
-      <w:bookmarkEnd w:id="15"/>
+      <w:bookmarkEnd w:id="14"/>
     </w:p>
     <w:p>
       <w:pPr>
@@ -4593,14 +4576,14 @@
         </w:tabs>
         <w:ind w:left="1170" w:hanging="1170"/>
       </w:pPr>
-      <w:bookmarkStart w:id="16" w:name="_Toc112490865"/>
-      <w:bookmarkStart w:id="17" w:name="_Toc173946525"/>
+      <w:bookmarkStart w:id="15" w:name="_Toc112490865"/>
+      <w:bookmarkStart w:id="16" w:name="_Toc173946525"/>
       <w:proofErr w:type="spellStart"/>
       <w:r>
         <w:t>LandisData</w:t>
       </w:r>
+      <w:bookmarkEnd w:id="15"/>
       <w:bookmarkEnd w:id="16"/>
-      <w:bookmarkEnd w:id="17"/>
       <w:proofErr w:type="spellEnd"/>
     </w:p>
     <w:p>
@@ -4632,7 +4615,7 @@
         </w:tabs>
         <w:ind w:left="1170" w:hanging="1170"/>
       </w:pPr>
-      <w:bookmarkStart w:id="18" w:name="_Toc173946526"/>
+      <w:bookmarkStart w:id="17" w:name="_Toc173946526"/>
       <w:proofErr w:type="spellStart"/>
       <w:r>
         <w:t>ClimateTimeSeries</w:t>
@@ -4653,7 +4636,7 @@
       <w:r>
         <w:t>ata)</w:t>
       </w:r>
-      <w:bookmarkEnd w:id="18"/>
+      <w:bookmarkEnd w:id="17"/>
     </w:p>
     <w:p>
       <w:pPr>
@@ -4786,12 +4769,12 @@
         </w:tabs>
         <w:ind w:hanging="2250"/>
       </w:pPr>
-      <w:bookmarkStart w:id="19" w:name="_Toc173946527"/>
+      <w:bookmarkStart w:id="18" w:name="_Toc173946527"/>
       <w:proofErr w:type="spellStart"/>
       <w:r>
         <w:t>Monthly_AverageAllYears</w:t>
       </w:r>
-      <w:bookmarkEnd w:id="19"/>
+      <w:bookmarkEnd w:id="18"/>
       <w:proofErr w:type="spellEnd"/>
     </w:p>
     <w:p>
@@ -4896,7 +4879,7 @@
         </w:tabs>
         <w:ind w:hanging="2250"/>
       </w:pPr>
-      <w:bookmarkStart w:id="20" w:name="_Toc173946528"/>
+      <w:bookmarkStart w:id="19" w:name="_Toc173946528"/>
       <w:proofErr w:type="spellStart"/>
       <w:r>
         <w:t>Monthly_RandomYear</w:t>
@@ -4904,7 +4887,7 @@
       <w:r>
         <w:t>s</w:t>
       </w:r>
-      <w:bookmarkEnd w:id="20"/>
+      <w:bookmarkEnd w:id="19"/>
       <w:proofErr w:type="spellEnd"/>
     </w:p>
     <w:p>
@@ -4967,13 +4950,13 @@
         </w:tabs>
         <w:ind w:hanging="2250"/>
       </w:pPr>
-      <w:bookmarkStart w:id="21" w:name="_Toc173946529"/>
+      <w:bookmarkStart w:id="20" w:name="_Toc173946529"/>
       <w:proofErr w:type="spellStart"/>
       <w:r>
         <w:lastRenderedPageBreak/>
         <w:t>Monthly_SequencedYears</w:t>
       </w:r>
-      <w:bookmarkEnd w:id="21"/>
+      <w:bookmarkEnd w:id="20"/>
       <w:proofErr w:type="spellEnd"/>
     </w:p>
     <w:p>
@@ -5105,12 +5088,12 @@
         </w:tabs>
         <w:ind w:hanging="2250"/>
       </w:pPr>
-      <w:bookmarkStart w:id="22" w:name="_Toc173946530"/>
+      <w:bookmarkStart w:id="21" w:name="_Toc173946530"/>
       <w:proofErr w:type="spellStart"/>
       <w:r>
         <w:t>Daily_AverageAllYears</w:t>
       </w:r>
-      <w:bookmarkEnd w:id="22"/>
+      <w:bookmarkEnd w:id="21"/>
       <w:proofErr w:type="spellEnd"/>
     </w:p>
     <w:p>
@@ -5238,7 +5221,7 @@
         </w:tabs>
         <w:ind w:hanging="2250"/>
       </w:pPr>
-      <w:bookmarkStart w:id="23" w:name="_Toc173946531"/>
+      <w:bookmarkStart w:id="22" w:name="_Toc173946531"/>
       <w:proofErr w:type="spellStart"/>
       <w:r>
         <w:t>Daily_RandomYear</w:t>
@@ -5246,7 +5229,7 @@
       <w:r>
         <w:t>s</w:t>
       </w:r>
-      <w:bookmarkEnd w:id="23"/>
+      <w:bookmarkEnd w:id="22"/>
       <w:proofErr w:type="spellEnd"/>
     </w:p>
     <w:p>
@@ -5333,13 +5316,13 @@
         </w:tabs>
         <w:ind w:hanging="2250"/>
       </w:pPr>
-      <w:bookmarkStart w:id="24" w:name="_Toc173946532"/>
+      <w:bookmarkStart w:id="23" w:name="_Toc173946532"/>
       <w:proofErr w:type="spellStart"/>
       <w:r>
         <w:lastRenderedPageBreak/>
         <w:t>Daily_SequencedYears</w:t>
       </w:r>
-      <w:bookmarkEnd w:id="24"/>
+      <w:bookmarkEnd w:id="23"/>
       <w:proofErr w:type="spellEnd"/>
     </w:p>
     <w:p>
@@ -5428,12 +5411,12 @@
         </w:tabs>
         <w:ind w:left="1170" w:hanging="1170"/>
       </w:pPr>
-      <w:bookmarkStart w:id="25" w:name="_Toc173946533"/>
+      <w:bookmarkStart w:id="24" w:name="_Toc173946533"/>
       <w:proofErr w:type="spellStart"/>
       <w:r>
         <w:t>ClimateFile</w:t>
       </w:r>
-      <w:bookmarkEnd w:id="25"/>
+      <w:bookmarkEnd w:id="24"/>
       <w:proofErr w:type="spellEnd"/>
     </w:p>
     <w:p>
@@ -5443,9 +5426,9 @@
           <w:b/>
         </w:rPr>
       </w:pPr>
-      <w:bookmarkStart w:id="26" w:name="_Toc107735768"/>
-      <w:bookmarkStart w:id="27" w:name="_Toc112490868"/>
-      <w:bookmarkStart w:id="28" w:name="_Ref140207509"/>
+      <w:bookmarkStart w:id="25" w:name="_Toc107735768"/>
+      <w:bookmarkStart w:id="26" w:name="_Toc112490868"/>
+      <w:bookmarkStart w:id="27" w:name="_Ref140207509"/>
       <w:r>
         <w:t>This parameter references</w:t>
       </w:r>
@@ -5548,7 +5531,7 @@
         <w:t xml:space="preserve">Wind direction must be expressed in terms of degrees where the wind is coming </w:t>
       </w:r>
       <w:r>
-        <w:t>from (note this is opposite of the typical convention used by met stations)</w:t>
+        <w:t>from</w:t>
       </w:r>
       <w:r>
         <w:t xml:space="preserve">.  </w:t>
@@ -5571,7 +5554,12 @@
         <w:t xml:space="preserve">.  </w:t>
       </w:r>
       <w:r>
-        <w:t xml:space="preserve">Details about how to configure the </w:t>
+        <w:t>Details about how to confi</w:t>
+      </w:r>
+      <w:bookmarkStart w:id="28" w:name="_GoBack"/>
+      <w:bookmarkEnd w:id="28"/>
+      <w:r>
+        <w:t xml:space="preserve">gure the </w:t>
       </w:r>
       <w:proofErr w:type="spellStart"/>
       <w:r>
@@ -6025,9 +6013,9 @@
     </w:p>
     <w:p>
       <w:bookmarkStart w:id="40" w:name="_Toc112490864"/>
+      <w:bookmarkEnd w:id="25"/>
       <w:bookmarkEnd w:id="26"/>
       <w:bookmarkEnd w:id="27"/>
-      <w:bookmarkEnd w:id="28"/>
       <w:r>
         <w:t xml:space="preserve">Climate data can be obtained from any source.  </w:t>
       </w:r>
@@ -10674,7 +10662,7 @@
 </file>
 
 <file path=customXml/itemProps1.xml><?xml version="1.0" encoding="utf-8"?>
-<ds:datastoreItem xmlns:ds="http://schemas.openxmlformats.org/officeDocument/2006/customXml" ds:itemID="{1B159026-0C38-42EC-AF1B-ECC0869B9940}">
+<ds:datastoreItem xmlns:ds="http://schemas.openxmlformats.org/officeDocument/2006/customXml" ds:itemID="{693BFC42-7771-4CCD-888F-301B5BCE7531}">
   <ds:schemaRefs>
     <ds:schemaRef ds:uri="http://schemas.openxmlformats.org/officeDocument/2006/bibliography"/>
   </ds:schemaRefs>

</xml_diff>